<commit_message>
hotel list with the conference deal
</commit_message>
<xml_diff>
--- a/hotel/ADCS2016-Hotel-Options.docx
+++ b/hotel/ADCS2016-Hotel-Options.docx
@@ -186,8 +186,32 @@
           <w:rFonts w:ascii="Calibri" w:hAnsi="Calibri"/>
           <w:shd w:val="clear" w:color="auto" w:fill="FFFFFF"/>
         </w:rPr>
-        <w:t>We would like to offer 10% off our BFR rates – Best Flexible rates and offer FREE breakfast if they book via our website.</w:t>
-      </w:r>
+        <w:t>We would like to offer 10% off our BFR rates – Best Flexible rates and offer FREE breakfa</w:t>
+      </w:r>
+      <w:r>
+        <w:rPr>
+          <w:rFonts w:ascii="Calibri" w:hAnsi="Calibri"/>
+          <w:shd w:val="clear" w:color="auto" w:fill="FFFFFF"/>
+        </w:rPr>
+        <w:t xml:space="preserve">st if they book via our website and use the PROMO CODE: </w:t>
+      </w:r>
+      <w:r>
+        <w:rPr>
+          <w:rFonts w:ascii="Calibri" w:hAnsi="Calibri"/>
+          <w:b/>
+          <w:shd w:val="clear" w:color="auto" w:fill="FFFFFF"/>
+        </w:rPr>
+        <w:t>MONASH</w:t>
+      </w:r>
+      <w:r>
+        <w:rPr>
+          <w:rFonts w:ascii="Calibri" w:hAnsi="Calibri"/>
+          <w:shd w:val="clear" w:color="auto" w:fill="FFFFFF"/>
+        </w:rPr>
+        <w:t xml:space="preserve"> </w:t>
+      </w:r>
+      <w:bookmarkStart w:id="0" w:name="_GoBack"/>
+      <w:bookmarkEnd w:id="0"/>
     </w:p>
     <w:p>
       <w:pPr>
@@ -746,8 +770,6 @@
           <w:lang w:val="en"/>
         </w:rPr>
       </w:pPr>
-      <w:bookmarkStart w:id="0" w:name="_GoBack"/>
-      <w:bookmarkEnd w:id="0"/>
       <w:r>
         <w:rPr>
           <w:rFonts w:eastAsia="Times New Roman" w:cs="Arial"/>
@@ -2916,7 +2938,7 @@
   <a:extraClrSchemeLst/>
   <a:extLst>
     <a:ext uri="{05A4C25C-085E-4340-85A3-A5531E510DB2}">
-      <thm15:themeFamily xmlns:thm15="http://schemas.microsoft.com/office/thememl/2012/main" xmlns="" name="Office Theme" id="{62F939B6-93AF-4DB8-9C6B-D6C7DFDC589F}" vid="{4A3C46E8-61CC-4603-A589-7422A47A8E4A}"/>
+      <thm15:themeFamily xmlns="" xmlns:thm15="http://schemas.microsoft.com/office/thememl/2012/main" name="Office Theme" id="{62F939B6-93AF-4DB8-9C6B-D6C7DFDC589F}" vid="{4A3C46E8-61CC-4603-A589-7422A47A8E4A}"/>
     </a:ext>
   </a:extLst>
 </a:theme>

</xml_diff>